<commit_message>
COMMIT WAS ADDED AFTER DEADLINE.Some test-cases were added
</commit_message>
<xml_diff>
--- a/DEV-7/TestsCases.docx
+++ b/DEV-7/TestsCases.docx
@@ -283,10 +283,8 @@
               <w:rPr>
                 <w:lang w:val="en-US"/>
               </w:rPr>
-              <w:t xml:space="preserve"> </w:t>
-            </w:r>
-            <w:bookmarkStart w:id="0" w:name="_GoBack"/>
-            <w:bookmarkEnd w:id="0"/>
+              <w:t xml:space="preserve"> integer</w:t>
+            </w:r>
             <w:r>
               <w:rPr>
                 <w:lang w:val="en-US"/>
@@ -1034,13 +1032,19 @@
               <w:rPr>
                 <w:lang w:val="en-US"/>
               </w:rPr>
-              <w:t>1.</w:t>
-            </w:r>
-            <w:r>
-              <w:rPr>
-                <w:lang w:val="en-US"/>
-              </w:rPr>
-              <w:t xml:space="preserve"> The message of invalid triangle is on screen.</w:t>
+              <w:t xml:space="preserve">1. The message about </w:t>
+            </w:r>
+            <w:r>
+              <w:rPr>
+                <w:lang w:val="en-US"/>
+              </w:rPr>
+              <w:t>invalid</w:t>
+            </w:r>
+            <w:r>
+              <w:rPr>
+                <w:lang w:val="en-US"/>
+              </w:rPr>
+              <w:t xml:space="preserve"> triangle appears</w:t>
             </w:r>
           </w:p>
           <w:p>
@@ -1188,33 +1192,21 @@
               <w:rPr>
                 <w:lang w:val="en-US"/>
               </w:rPr>
-              <w:t>two</w:t>
-            </w:r>
-            <w:r>
-              <w:rPr>
-                <w:lang w:val="en-US"/>
-              </w:rPr>
-              <w:t xml:space="preserve"> correct</w:t>
-            </w:r>
-            <w:r>
-              <w:rPr>
-                <w:lang w:val="en-US"/>
-              </w:rPr>
-              <w:t xml:space="preserve"> sides and one side, that is more than sum of </w:t>
-            </w:r>
-            <w:proofErr w:type="gramStart"/>
-            <w:r>
-              <w:rPr>
-                <w:lang w:val="en-US"/>
-              </w:rPr>
-              <w:t>this</w:t>
-            </w:r>
-            <w:proofErr w:type="gramEnd"/>
-            <w:r>
-              <w:rPr>
-                <w:lang w:val="en-US"/>
-              </w:rPr>
-              <w:t xml:space="preserve"> two sides.</w:t>
+              <w:t xml:space="preserve">length of one side more </w:t>
+            </w:r>
+            <w:proofErr w:type="spellStart"/>
+            <w:r>
+              <w:rPr>
+                <w:lang w:val="en-US"/>
+              </w:rPr>
+              <w:t>then</w:t>
+            </w:r>
+            <w:proofErr w:type="spellEnd"/>
+            <w:r>
+              <w:rPr>
+                <w:lang w:val="en-US"/>
+              </w:rPr>
+              <w:t xml:space="preserve"> sum of lengths of other two sides</w:t>
             </w:r>
           </w:p>
           <w:p>
@@ -1253,13 +1245,37 @@
               <w:rPr>
                 <w:lang w:val="en-US"/>
               </w:rPr>
-              <w:t xml:space="preserve"> The message of incorrect</w:t>
-            </w:r>
-            <w:r>
-              <w:rPr>
-                <w:lang w:val="en-US"/>
-              </w:rPr>
-              <w:t xml:space="preserve"> triangle is on screen.</w:t>
+              <w:t xml:space="preserve"> The message </w:t>
+            </w:r>
+            <w:r>
+              <w:rPr>
+                <w:lang w:val="en-US"/>
+              </w:rPr>
+              <w:t>about</w:t>
+            </w:r>
+            <w:r>
+              <w:rPr>
+                <w:lang w:val="en-US"/>
+              </w:rPr>
+              <w:t xml:space="preserve"> </w:t>
+            </w:r>
+            <w:r>
+              <w:rPr>
+                <w:lang w:val="en-US"/>
+              </w:rPr>
+              <w:t>not existing</w:t>
+            </w:r>
+            <w:r>
+              <w:rPr>
+                <w:lang w:val="en-US"/>
+              </w:rPr>
+              <w:t xml:space="preserve"> triangle </w:t>
+            </w:r>
+            <w:r>
+              <w:rPr>
+                <w:lang w:val="en-US"/>
+              </w:rPr>
+              <w:t>appears</w:t>
             </w:r>
           </w:p>
           <w:p>
@@ -1356,7 +1372,14 @@
                 <w:b/>
                 <w:lang w:val="en-US"/>
               </w:rPr>
-              <w:t>Triangle with side of string type</w:t>
+              <w:t xml:space="preserve">Check warning message if one of sides has </w:t>
+            </w:r>
+            <w:r>
+              <w:rPr>
+                <w:b/>
+                <w:lang w:val="en-US"/>
+              </w:rPr>
+              <w:t>incorrect length</w:t>
             </w:r>
           </w:p>
           <w:p>
@@ -1384,7 +1407,7 @@
               <w:pStyle w:val="a4"/>
               <w:numPr>
                 <w:ilvl w:val="0"/>
-                <w:numId w:val="7"/>
+                <w:numId w:val="13"/>
               </w:numPr>
               <w:rPr>
                 <w:lang w:val="en-US"/>
@@ -1400,7 +1423,7 @@
               <w:rPr>
                 <w:lang w:val="en-US"/>
               </w:rPr>
-              <w:t>side of triangle of string type</w:t>
+              <w:t>length of one side equal sum of lengths of other two sides</w:t>
             </w:r>
           </w:p>
           <w:p>
@@ -1429,14 +1452,6 @@
                 <w:lang w:val="en-US"/>
               </w:rPr>
             </w:pPr>
-          </w:p>
-          <w:p>
-            <w:pPr>
-              <w:rPr>
-                <w:lang w:val="en-US"/>
-              </w:rPr>
-            </w:pPr>
-            <w:proofErr w:type="gramStart"/>
             <w:r>
               <w:rPr>
                 <w:lang w:val="en-US"/>
@@ -1447,14 +1462,1083 @@
               <w:rPr>
                 <w:lang w:val="en-US"/>
               </w:rPr>
-              <w:t>The</w:t>
-            </w:r>
-            <w:proofErr w:type="gramEnd"/>
-            <w:r>
-              <w:rPr>
-                <w:lang w:val="en-US"/>
-              </w:rPr>
-              <w:t xml:space="preserve"> message of incorrect type of sides is on screen.</w:t>
+              <w:t xml:space="preserve"> The message about not existing</w:t>
+            </w:r>
+            <w:r>
+              <w:rPr>
+                <w:lang w:val="en-US"/>
+              </w:rPr>
+              <w:t xml:space="preserve"> triangle </w:t>
+            </w:r>
+            <w:r>
+              <w:rPr>
+                <w:lang w:val="en-US"/>
+              </w:rPr>
+              <w:t>appears</w:t>
+            </w:r>
+          </w:p>
+          <w:p>
+            <w:pPr>
+              <w:rPr>
+                <w:lang w:val="en-US"/>
+              </w:rPr>
+            </w:pPr>
+          </w:p>
+        </w:tc>
+      </w:tr>
+      <w:tr>
+        <w:tc>
+          <w:tcPr>
+            <w:tcW w:w="562" w:type="dxa"/>
+          </w:tcPr>
+          <w:p>
+            <w:pPr>
+              <w:rPr>
+                <w:lang w:val="en-US"/>
+              </w:rPr>
+            </w:pPr>
+            <w:r>
+              <w:rPr>
+                <w:lang w:val="en-US"/>
+              </w:rPr>
+              <w:lastRenderedPageBreak/>
+              <w:t>ID 7</w:t>
+            </w:r>
+          </w:p>
+        </w:tc>
+        <w:tc>
+          <w:tcPr>
+            <w:tcW w:w="897" w:type="dxa"/>
+          </w:tcPr>
+          <w:p/>
+        </w:tc>
+        <w:tc>
+          <w:tcPr>
+            <w:tcW w:w="2364" w:type="dxa"/>
+          </w:tcPr>
+          <w:p>
+            <w:pPr>
+              <w:rPr>
+                <w:lang w:val="en-US"/>
+              </w:rPr>
+            </w:pPr>
+            <w:proofErr w:type="spellStart"/>
+            <w:r>
+              <w:rPr>
+                <w:lang w:val="en-US"/>
+              </w:rPr>
+              <w:t>DetermineTriangleType</w:t>
+            </w:r>
+            <w:proofErr w:type="spellEnd"/>
+          </w:p>
+        </w:tc>
+        <w:tc>
+          <w:tcPr>
+            <w:tcW w:w="938" w:type="dxa"/>
+          </w:tcPr>
+          <w:p>
+            <w:pPr>
+              <w:rPr>
+                <w:lang w:val="en-US"/>
+              </w:rPr>
+            </w:pPr>
+            <w:r>
+              <w:rPr>
+                <w:lang w:val="en-US"/>
+              </w:rPr>
+              <w:t>Builder</w:t>
+            </w:r>
+          </w:p>
+        </w:tc>
+        <w:tc>
+          <w:tcPr>
+            <w:tcW w:w="2038" w:type="dxa"/>
+          </w:tcPr>
+          <w:p>
+            <w:pPr>
+              <w:rPr>
+                <w:b/>
+                <w:lang w:val="en-US"/>
+              </w:rPr>
+            </w:pPr>
+            <w:r>
+              <w:rPr>
+                <w:b/>
+                <w:lang w:val="en-US"/>
+              </w:rPr>
+              <w:t>Triangle with equal positive lengths of sides</w:t>
+            </w:r>
+          </w:p>
+          <w:p>
+            <w:pPr>
+              <w:rPr>
+                <w:b/>
+                <w:lang w:val="en-US"/>
+              </w:rPr>
+            </w:pPr>
+          </w:p>
+        </w:tc>
+        <w:tc>
+          <w:tcPr>
+            <w:tcW w:w="5724" w:type="dxa"/>
+          </w:tcPr>
+          <w:p>
+            <w:pPr>
+              <w:rPr>
+                <w:lang w:val="en-US"/>
+              </w:rPr>
+            </w:pPr>
+          </w:p>
+          <w:p>
+            <w:pPr>
+              <w:pStyle w:val="a4"/>
+              <w:numPr>
+                <w:ilvl w:val="0"/>
+                <w:numId w:val="9"/>
+              </w:numPr>
+              <w:rPr>
+                <w:lang w:val="en-US"/>
+              </w:rPr>
+            </w:pPr>
+            <w:r>
+              <w:rPr>
+                <w:lang w:val="en-US"/>
+              </w:rPr>
+              <w:t>Enter three equal decimal sides (for example 3.5, 3.5, 3.5)</w:t>
+            </w:r>
+          </w:p>
+          <w:p>
+            <w:pPr>
+              <w:pStyle w:val="a4"/>
+              <w:numPr>
+                <w:ilvl w:val="0"/>
+                <w:numId w:val="9"/>
+              </w:numPr>
+              <w:rPr>
+                <w:lang w:val="en-US"/>
+              </w:rPr>
+            </w:pPr>
+            <w:r>
+              <w:rPr>
+                <w:lang w:val="en-US"/>
+              </w:rPr>
+              <w:t>Check the type of triangle</w:t>
+            </w:r>
+          </w:p>
+          <w:p>
+            <w:pPr>
+              <w:pStyle w:val="a4"/>
+              <w:rPr>
+                <w:lang w:val="en-US"/>
+              </w:rPr>
+            </w:pPr>
+          </w:p>
+        </w:tc>
+        <w:tc>
+          <w:tcPr>
+            <w:tcW w:w="2693" w:type="dxa"/>
+          </w:tcPr>
+          <w:p>
+            <w:pPr>
+              <w:rPr>
+                <w:lang w:val="en-US"/>
+              </w:rPr>
+            </w:pPr>
+          </w:p>
+          <w:p>
+            <w:pPr>
+              <w:rPr>
+                <w:lang w:val="en-US"/>
+              </w:rPr>
+            </w:pPr>
+            <w:r>
+              <w:rPr>
+                <w:lang w:val="en-US"/>
+              </w:rPr>
+              <w:t>1.Sides are initialized</w:t>
+            </w:r>
+          </w:p>
+          <w:p>
+            <w:pPr>
+              <w:rPr>
+                <w:lang w:val="en-US"/>
+              </w:rPr>
+            </w:pPr>
+            <w:r>
+              <w:rPr>
+                <w:lang w:val="en-US"/>
+              </w:rPr>
+              <w:t xml:space="preserve">2.Triangle type is defined “Equilateral” </w:t>
+            </w:r>
+          </w:p>
+          <w:p>
+            <w:pPr>
+              <w:rPr>
+                <w:lang w:val="en-US"/>
+              </w:rPr>
+            </w:pPr>
+          </w:p>
+        </w:tc>
+      </w:tr>
+      <w:tr>
+        <w:tc>
+          <w:tcPr>
+            <w:tcW w:w="562" w:type="dxa"/>
+          </w:tcPr>
+          <w:p>
+            <w:pPr>
+              <w:rPr>
+                <w:lang w:val="en-US"/>
+              </w:rPr>
+            </w:pPr>
+            <w:r>
+              <w:rPr>
+                <w:lang w:val="en-US"/>
+              </w:rPr>
+              <w:t xml:space="preserve">ID </w:t>
+            </w:r>
+            <w:r>
+              <w:rPr>
+                <w:lang w:val="en-US"/>
+              </w:rPr>
+              <w:t>8</w:t>
+            </w:r>
+          </w:p>
+        </w:tc>
+        <w:tc>
+          <w:tcPr>
+            <w:tcW w:w="897" w:type="dxa"/>
+          </w:tcPr>
+          <w:p/>
+        </w:tc>
+        <w:tc>
+          <w:tcPr>
+            <w:tcW w:w="2364" w:type="dxa"/>
+          </w:tcPr>
+          <w:p>
+            <w:pPr>
+              <w:rPr>
+                <w:lang w:val="en-US"/>
+              </w:rPr>
+            </w:pPr>
+            <w:proofErr w:type="spellStart"/>
+            <w:r>
+              <w:rPr>
+                <w:lang w:val="en-US"/>
+              </w:rPr>
+              <w:t>DetermineTriangleType</w:t>
+            </w:r>
+            <w:proofErr w:type="spellEnd"/>
+          </w:p>
+        </w:tc>
+        <w:tc>
+          <w:tcPr>
+            <w:tcW w:w="938" w:type="dxa"/>
+          </w:tcPr>
+          <w:p>
+            <w:pPr>
+              <w:rPr>
+                <w:lang w:val="en-US"/>
+              </w:rPr>
+            </w:pPr>
+            <w:r>
+              <w:rPr>
+                <w:lang w:val="en-US"/>
+              </w:rPr>
+              <w:t>Builder</w:t>
+            </w:r>
+          </w:p>
+        </w:tc>
+        <w:tc>
+          <w:tcPr>
+            <w:tcW w:w="2038" w:type="dxa"/>
+          </w:tcPr>
+          <w:p>
+            <w:pPr>
+              <w:rPr>
+                <w:b/>
+                <w:lang w:val="en-US"/>
+              </w:rPr>
+            </w:pPr>
+            <w:r>
+              <w:rPr>
+                <w:b/>
+                <w:lang w:val="en-US"/>
+              </w:rPr>
+              <w:t xml:space="preserve">Triangle with </w:t>
+            </w:r>
+            <w:r>
+              <w:rPr>
+                <w:b/>
+                <w:lang w:val="en-US"/>
+              </w:rPr>
+              <w:t>zero sides length</w:t>
+            </w:r>
+          </w:p>
+          <w:p>
+            <w:pPr>
+              <w:rPr>
+                <w:b/>
+                <w:lang w:val="en-US"/>
+              </w:rPr>
+            </w:pPr>
+          </w:p>
+        </w:tc>
+        <w:tc>
+          <w:tcPr>
+            <w:tcW w:w="5724" w:type="dxa"/>
+          </w:tcPr>
+          <w:p>
+            <w:pPr>
+              <w:rPr>
+                <w:lang w:val="en-US"/>
+              </w:rPr>
+            </w:pPr>
+          </w:p>
+          <w:p>
+            <w:pPr>
+              <w:pStyle w:val="a4"/>
+              <w:numPr>
+                <w:ilvl w:val="0"/>
+                <w:numId w:val="10"/>
+              </w:numPr>
+              <w:rPr>
+                <w:lang w:val="en-US"/>
+              </w:rPr>
+            </w:pPr>
+            <w:r>
+              <w:rPr>
+                <w:lang w:val="en-US"/>
+              </w:rPr>
+              <w:t xml:space="preserve">Enter three </w:t>
+            </w:r>
+            <w:r>
+              <w:rPr>
+                <w:lang w:val="en-US"/>
+              </w:rPr>
+              <w:t>sides length = 0</w:t>
+            </w:r>
+          </w:p>
+          <w:p>
+            <w:pPr>
+              <w:pStyle w:val="a4"/>
+              <w:numPr>
+                <w:ilvl w:val="0"/>
+                <w:numId w:val="10"/>
+              </w:numPr>
+              <w:rPr>
+                <w:lang w:val="en-US"/>
+              </w:rPr>
+            </w:pPr>
+            <w:r>
+              <w:rPr>
+                <w:lang w:val="en-US"/>
+              </w:rPr>
+              <w:t>Check the type of triangle</w:t>
+            </w:r>
+          </w:p>
+          <w:p>
+            <w:pPr>
+              <w:pStyle w:val="a4"/>
+              <w:rPr>
+                <w:lang w:val="en-US"/>
+              </w:rPr>
+            </w:pPr>
+          </w:p>
+        </w:tc>
+        <w:tc>
+          <w:tcPr>
+            <w:tcW w:w="2693" w:type="dxa"/>
+          </w:tcPr>
+          <w:p>
+            <w:pPr>
+              <w:rPr>
+                <w:lang w:val="en-US"/>
+              </w:rPr>
+            </w:pPr>
+          </w:p>
+          <w:p>
+            <w:pPr>
+              <w:rPr>
+                <w:lang w:val="en-US"/>
+              </w:rPr>
+            </w:pPr>
+            <w:r>
+              <w:rPr>
+                <w:lang w:val="en-US"/>
+              </w:rPr>
+              <w:t xml:space="preserve">1. The message about </w:t>
+            </w:r>
+            <w:r>
+              <w:rPr>
+                <w:lang w:val="en-US"/>
+              </w:rPr>
+              <w:t>invalid</w:t>
+            </w:r>
+            <w:r>
+              <w:rPr>
+                <w:lang w:val="en-US"/>
+              </w:rPr>
+              <w:t xml:space="preserve"> triangle appears</w:t>
+            </w:r>
+          </w:p>
+          <w:p>
+            <w:pPr>
+              <w:rPr>
+                <w:lang w:val="en-US"/>
+              </w:rPr>
+            </w:pPr>
+          </w:p>
+        </w:tc>
+      </w:tr>
+      <w:tr>
+        <w:tc>
+          <w:tcPr>
+            <w:tcW w:w="562" w:type="dxa"/>
+          </w:tcPr>
+          <w:p>
+            <w:pPr>
+              <w:rPr>
+                <w:lang w:val="en-US"/>
+              </w:rPr>
+            </w:pPr>
+            <w:r>
+              <w:rPr>
+                <w:lang w:val="en-US"/>
+              </w:rPr>
+              <w:t>ID</w:t>
+            </w:r>
+            <w:r>
+              <w:rPr>
+                <w:lang w:val="en-US"/>
+              </w:rPr>
+              <w:t xml:space="preserve"> 9</w:t>
+            </w:r>
+          </w:p>
+        </w:tc>
+        <w:tc>
+          <w:tcPr>
+            <w:tcW w:w="897" w:type="dxa"/>
+          </w:tcPr>
+          <w:p/>
+        </w:tc>
+        <w:tc>
+          <w:tcPr>
+            <w:tcW w:w="2364" w:type="dxa"/>
+          </w:tcPr>
+          <w:p>
+            <w:pPr>
+              <w:rPr>
+                <w:lang w:val="en-US"/>
+              </w:rPr>
+            </w:pPr>
+            <w:proofErr w:type="spellStart"/>
+            <w:r>
+              <w:rPr>
+                <w:lang w:val="en-US"/>
+              </w:rPr>
+              <w:t>DetermineTriangleType</w:t>
+            </w:r>
+            <w:proofErr w:type="spellEnd"/>
+          </w:p>
+        </w:tc>
+        <w:tc>
+          <w:tcPr>
+            <w:tcW w:w="938" w:type="dxa"/>
+          </w:tcPr>
+          <w:p>
+            <w:pPr>
+              <w:rPr>
+                <w:lang w:val="en-US"/>
+              </w:rPr>
+            </w:pPr>
+            <w:r>
+              <w:rPr>
+                <w:lang w:val="en-US"/>
+              </w:rPr>
+              <w:t>Builder</w:t>
+            </w:r>
+          </w:p>
+        </w:tc>
+        <w:tc>
+          <w:tcPr>
+            <w:tcW w:w="2038" w:type="dxa"/>
+          </w:tcPr>
+          <w:p>
+            <w:pPr>
+              <w:rPr>
+                <w:b/>
+                <w:lang w:val="en-US"/>
+              </w:rPr>
+            </w:pPr>
+            <w:r>
+              <w:rPr>
+                <w:b/>
+                <w:lang w:val="en-US"/>
+              </w:rPr>
+              <w:t>Triangle with equal positive lengths of sides</w:t>
+            </w:r>
+          </w:p>
+          <w:p>
+            <w:pPr>
+              <w:rPr>
+                <w:b/>
+                <w:lang w:val="en-US"/>
+              </w:rPr>
+            </w:pPr>
+          </w:p>
+        </w:tc>
+        <w:tc>
+          <w:tcPr>
+            <w:tcW w:w="5724" w:type="dxa"/>
+          </w:tcPr>
+          <w:p>
+            <w:pPr>
+              <w:rPr>
+                <w:lang w:val="en-US"/>
+              </w:rPr>
+            </w:pPr>
+          </w:p>
+          <w:p>
+            <w:pPr>
+              <w:pStyle w:val="a4"/>
+              <w:numPr>
+                <w:ilvl w:val="0"/>
+                <w:numId w:val="11"/>
+              </w:numPr>
+              <w:rPr>
+                <w:lang w:val="en-US"/>
+              </w:rPr>
+            </w:pPr>
+            <w:r>
+              <w:rPr>
+                <w:lang w:val="en-US"/>
+              </w:rPr>
+              <w:t>Enter three equal decimal sides (for example 3.5, 3.5, 3.5)</w:t>
+            </w:r>
+          </w:p>
+          <w:p>
+            <w:pPr>
+              <w:pStyle w:val="a4"/>
+              <w:numPr>
+                <w:ilvl w:val="0"/>
+                <w:numId w:val="11"/>
+              </w:numPr>
+              <w:rPr>
+                <w:lang w:val="en-US"/>
+              </w:rPr>
+            </w:pPr>
+            <w:r>
+              <w:rPr>
+                <w:lang w:val="en-US"/>
+              </w:rPr>
+              <w:t>Check the type of triangle</w:t>
+            </w:r>
+          </w:p>
+          <w:p>
+            <w:pPr>
+              <w:pStyle w:val="a4"/>
+              <w:rPr>
+                <w:lang w:val="en-US"/>
+              </w:rPr>
+            </w:pPr>
+          </w:p>
+        </w:tc>
+        <w:tc>
+          <w:tcPr>
+            <w:tcW w:w="2693" w:type="dxa"/>
+          </w:tcPr>
+          <w:p>
+            <w:pPr>
+              <w:rPr>
+                <w:lang w:val="en-US"/>
+              </w:rPr>
+            </w:pPr>
+          </w:p>
+          <w:p>
+            <w:pPr>
+              <w:rPr>
+                <w:lang w:val="en-US"/>
+              </w:rPr>
+            </w:pPr>
+            <w:r>
+              <w:rPr>
+                <w:lang w:val="en-US"/>
+              </w:rPr>
+              <w:t>1.Sides are initialized</w:t>
+            </w:r>
+          </w:p>
+          <w:p>
+            <w:pPr>
+              <w:rPr>
+                <w:lang w:val="en-US"/>
+              </w:rPr>
+            </w:pPr>
+            <w:r>
+              <w:rPr>
+                <w:lang w:val="en-US"/>
+              </w:rPr>
+              <w:t xml:space="preserve">2.Triangle type is defined “Equilateral” </w:t>
+            </w:r>
+          </w:p>
+          <w:p>
+            <w:pPr>
+              <w:rPr>
+                <w:lang w:val="en-US"/>
+              </w:rPr>
+            </w:pPr>
+          </w:p>
+        </w:tc>
+      </w:tr>
+      <w:tr>
+        <w:tc>
+          <w:tcPr>
+            <w:tcW w:w="562" w:type="dxa"/>
+          </w:tcPr>
+          <w:p>
+            <w:pPr>
+              <w:rPr>
+                <w:lang w:val="en-US"/>
+              </w:rPr>
+            </w:pPr>
+            <w:r>
+              <w:rPr>
+                <w:lang w:val="en-US"/>
+              </w:rPr>
+              <w:t>ID</w:t>
+            </w:r>
+            <w:r>
+              <w:rPr>
+                <w:lang w:val="en-US"/>
+              </w:rPr>
+              <w:t xml:space="preserve"> 10</w:t>
+            </w:r>
+          </w:p>
+        </w:tc>
+        <w:tc>
+          <w:tcPr>
+            <w:tcW w:w="897" w:type="dxa"/>
+          </w:tcPr>
+          <w:p/>
+        </w:tc>
+        <w:tc>
+          <w:tcPr>
+            <w:tcW w:w="2364" w:type="dxa"/>
+          </w:tcPr>
+          <w:p>
+            <w:pPr>
+              <w:rPr>
+                <w:lang w:val="en-US"/>
+              </w:rPr>
+            </w:pPr>
+            <w:proofErr w:type="spellStart"/>
+            <w:r>
+              <w:rPr>
+                <w:lang w:val="en-US"/>
+              </w:rPr>
+              <w:t>DetermineTriangleType</w:t>
+            </w:r>
+            <w:proofErr w:type="spellEnd"/>
+          </w:p>
+        </w:tc>
+        <w:tc>
+          <w:tcPr>
+            <w:tcW w:w="938" w:type="dxa"/>
+          </w:tcPr>
+          <w:p>
+            <w:pPr>
+              <w:rPr>
+                <w:lang w:val="en-US"/>
+              </w:rPr>
+            </w:pPr>
+            <w:r>
+              <w:rPr>
+                <w:lang w:val="en-US"/>
+              </w:rPr>
+              <w:t>Builder</w:t>
+            </w:r>
+          </w:p>
+        </w:tc>
+        <w:tc>
+          <w:tcPr>
+            <w:tcW w:w="2038" w:type="dxa"/>
+          </w:tcPr>
+          <w:p>
+            <w:pPr>
+              <w:rPr>
+                <w:b/>
+                <w:lang w:val="en-US"/>
+              </w:rPr>
+            </w:pPr>
+            <w:r>
+              <w:rPr>
+                <w:b/>
+                <w:lang w:val="en-US"/>
+              </w:rPr>
+              <w:t>Triangle with equal positive lengths of sides</w:t>
+            </w:r>
+          </w:p>
+          <w:p>
+            <w:pPr>
+              <w:rPr>
+                <w:b/>
+                <w:lang w:val="en-US"/>
+              </w:rPr>
+            </w:pPr>
+          </w:p>
+        </w:tc>
+        <w:tc>
+          <w:tcPr>
+            <w:tcW w:w="5724" w:type="dxa"/>
+          </w:tcPr>
+          <w:p>
+            <w:pPr>
+              <w:rPr>
+                <w:lang w:val="en-US"/>
+              </w:rPr>
+            </w:pPr>
+          </w:p>
+          <w:p>
+            <w:pPr>
+              <w:pStyle w:val="a4"/>
+              <w:numPr>
+                <w:ilvl w:val="0"/>
+                <w:numId w:val="12"/>
+              </w:numPr>
+              <w:rPr>
+                <w:lang w:val="en-US"/>
+              </w:rPr>
+            </w:pPr>
+            <w:r>
+              <w:rPr>
+                <w:lang w:val="en-US"/>
+              </w:rPr>
+              <w:t>Enter three equal decimal sides (for example 3.5, 3.5, 3.5)</w:t>
+            </w:r>
+          </w:p>
+          <w:p>
+            <w:pPr>
+              <w:pStyle w:val="a4"/>
+              <w:numPr>
+                <w:ilvl w:val="0"/>
+                <w:numId w:val="12"/>
+              </w:numPr>
+              <w:rPr>
+                <w:lang w:val="en-US"/>
+              </w:rPr>
+            </w:pPr>
+            <w:r>
+              <w:rPr>
+                <w:lang w:val="en-US"/>
+              </w:rPr>
+              <w:t>Check the type of triangle</w:t>
+            </w:r>
+          </w:p>
+          <w:p>
+            <w:pPr>
+              <w:pStyle w:val="a4"/>
+              <w:rPr>
+                <w:lang w:val="en-US"/>
+              </w:rPr>
+            </w:pPr>
+          </w:p>
+        </w:tc>
+        <w:tc>
+          <w:tcPr>
+            <w:tcW w:w="2693" w:type="dxa"/>
+          </w:tcPr>
+          <w:p>
+            <w:pPr>
+              <w:rPr>
+                <w:lang w:val="en-US"/>
+              </w:rPr>
+            </w:pPr>
+          </w:p>
+          <w:p>
+            <w:pPr>
+              <w:rPr>
+                <w:lang w:val="en-US"/>
+              </w:rPr>
+            </w:pPr>
+            <w:r>
+              <w:rPr>
+                <w:lang w:val="en-US"/>
+              </w:rPr>
+              <w:t>1.Sides are initialized</w:t>
+            </w:r>
+          </w:p>
+          <w:p>
+            <w:pPr>
+              <w:rPr>
+                <w:lang w:val="en-US"/>
+              </w:rPr>
+            </w:pPr>
+            <w:r>
+              <w:rPr>
+                <w:lang w:val="en-US"/>
+              </w:rPr>
+              <w:t xml:space="preserve">2.Triangle type is defined “Equilateral” </w:t>
+            </w:r>
+          </w:p>
+          <w:p>
+            <w:pPr>
+              <w:rPr>
+                <w:lang w:val="en-US"/>
+              </w:rPr>
+            </w:pPr>
+          </w:p>
+        </w:tc>
+      </w:tr>
+      <w:tr>
+        <w:tc>
+          <w:tcPr>
+            <w:tcW w:w="562" w:type="dxa"/>
+          </w:tcPr>
+          <w:p>
+            <w:pPr>
+              <w:rPr>
+                <w:lang w:val="en-US"/>
+              </w:rPr>
+            </w:pPr>
+            <w:r>
+              <w:rPr>
+                <w:lang w:val="en-US"/>
+              </w:rPr>
+              <w:t>ID</w:t>
+            </w:r>
+            <w:r>
+              <w:rPr>
+                <w:lang w:val="en-US"/>
+              </w:rPr>
+              <w:t xml:space="preserve"> 11</w:t>
+            </w:r>
+          </w:p>
+        </w:tc>
+        <w:tc>
+          <w:tcPr>
+            <w:tcW w:w="897" w:type="dxa"/>
+          </w:tcPr>
+          <w:p/>
+        </w:tc>
+        <w:tc>
+          <w:tcPr>
+            <w:tcW w:w="2364" w:type="dxa"/>
+          </w:tcPr>
+          <w:p>
+            <w:pPr>
+              <w:rPr>
+                <w:lang w:val="en-US"/>
+              </w:rPr>
+            </w:pPr>
+            <w:proofErr w:type="spellStart"/>
+            <w:r>
+              <w:rPr>
+                <w:lang w:val="en-US"/>
+              </w:rPr>
+              <w:t>DetermineTriangleType</w:t>
+            </w:r>
+            <w:proofErr w:type="spellEnd"/>
+          </w:p>
+        </w:tc>
+        <w:tc>
+          <w:tcPr>
+            <w:tcW w:w="938" w:type="dxa"/>
+          </w:tcPr>
+          <w:p>
+            <w:pPr>
+              <w:rPr>
+                <w:lang w:val="en-US"/>
+              </w:rPr>
+            </w:pPr>
+            <w:r>
+              <w:rPr>
+                <w:lang w:val="en-US"/>
+              </w:rPr>
+              <w:t>Builder</w:t>
+            </w:r>
+          </w:p>
+        </w:tc>
+        <w:tc>
+          <w:tcPr>
+            <w:tcW w:w="2038" w:type="dxa"/>
+          </w:tcPr>
+          <w:p>
+            <w:pPr>
+              <w:rPr>
+                <w:b/>
+                <w:lang w:val="en-US"/>
+              </w:rPr>
+            </w:pPr>
+            <w:r>
+              <w:rPr>
+                <w:b/>
+                <w:lang w:val="en-US"/>
+              </w:rPr>
+              <w:t>Triangle with equal positive lengths of sides</w:t>
+            </w:r>
+          </w:p>
+          <w:p>
+            <w:pPr>
+              <w:rPr>
+                <w:b/>
+                <w:lang w:val="en-US"/>
+              </w:rPr>
+            </w:pPr>
+          </w:p>
+        </w:tc>
+        <w:tc>
+          <w:tcPr>
+            <w:tcW w:w="5724" w:type="dxa"/>
+          </w:tcPr>
+          <w:p>
+            <w:pPr>
+              <w:rPr>
+                <w:lang w:val="en-US"/>
+              </w:rPr>
+            </w:pPr>
+          </w:p>
+          <w:p>
+            <w:pPr>
+              <w:pStyle w:val="a4"/>
+              <w:numPr>
+                <w:ilvl w:val="0"/>
+                <w:numId w:val="14"/>
+              </w:numPr>
+              <w:rPr>
+                <w:lang w:val="en-US"/>
+              </w:rPr>
+            </w:pPr>
+            <w:r>
+              <w:rPr>
+                <w:lang w:val="en-US"/>
+              </w:rPr>
+              <w:t>Enter three</w:t>
+            </w:r>
+            <w:r>
+              <w:rPr>
+                <w:lang w:val="en-US"/>
+              </w:rPr>
+              <w:t xml:space="preserve"> big</w:t>
+            </w:r>
+            <w:r>
+              <w:rPr>
+                <w:lang w:val="en-US"/>
+              </w:rPr>
+              <w:t xml:space="preserve"> </w:t>
+            </w:r>
+            <w:r>
+              <w:rPr>
+                <w:lang w:val="en-US"/>
+              </w:rPr>
+              <w:t xml:space="preserve">not </w:t>
+            </w:r>
+            <w:r>
+              <w:rPr>
+                <w:lang w:val="en-US"/>
+              </w:rPr>
+              <w:t xml:space="preserve">equal decimal </w:t>
+            </w:r>
+            <w:r>
+              <w:rPr>
+                <w:lang w:val="en-US"/>
+              </w:rPr>
+              <w:t xml:space="preserve">values of length of </w:t>
+            </w:r>
+            <w:r>
+              <w:rPr>
+                <w:lang w:val="en-US"/>
+              </w:rPr>
+              <w:t>sides</w:t>
+            </w:r>
+            <w:r>
+              <w:rPr>
+                <w:lang w:val="en-US"/>
+              </w:rPr>
+              <w:t xml:space="preserve"> (for example 1.000.000, 100.000.000,1.000.000.000</w:t>
+            </w:r>
+            <w:r>
+              <w:rPr>
+                <w:lang w:val="en-US"/>
+              </w:rPr>
+              <w:t>)</w:t>
+            </w:r>
+          </w:p>
+          <w:p>
+            <w:pPr>
+              <w:pStyle w:val="a4"/>
+              <w:numPr>
+                <w:ilvl w:val="0"/>
+                <w:numId w:val="14"/>
+              </w:numPr>
+              <w:rPr>
+                <w:lang w:val="en-US"/>
+              </w:rPr>
+            </w:pPr>
+            <w:r>
+              <w:rPr>
+                <w:lang w:val="en-US"/>
+              </w:rPr>
+              <w:t>Check the type of triangle</w:t>
+            </w:r>
+          </w:p>
+          <w:p>
+            <w:pPr>
+              <w:pStyle w:val="a4"/>
+              <w:rPr>
+                <w:lang w:val="en-US"/>
+              </w:rPr>
+            </w:pPr>
+          </w:p>
+        </w:tc>
+        <w:tc>
+          <w:tcPr>
+            <w:tcW w:w="2693" w:type="dxa"/>
+          </w:tcPr>
+          <w:p>
+            <w:pPr>
+              <w:rPr>
+                <w:lang w:val="en-US"/>
+              </w:rPr>
+            </w:pPr>
+          </w:p>
+          <w:p>
+            <w:pPr>
+              <w:rPr>
+                <w:lang w:val="en-US"/>
+              </w:rPr>
+            </w:pPr>
+            <w:r>
+              <w:rPr>
+                <w:lang w:val="en-US"/>
+              </w:rPr>
+              <w:t>1.Sides are initialized</w:t>
+            </w:r>
+          </w:p>
+          <w:p>
+            <w:pPr>
+              <w:rPr>
+                <w:lang w:val="en-US"/>
+              </w:rPr>
+            </w:pPr>
+            <w:r>
+              <w:rPr>
+                <w:lang w:val="en-US"/>
+              </w:rPr>
+              <w:t>2.Triangle type is defined “</w:t>
+            </w:r>
+            <w:r>
+              <w:rPr>
+                <w:lang w:val="en-US"/>
+              </w:rPr>
+              <w:t>Versatile</w:t>
+            </w:r>
+            <w:bookmarkStart w:id="0" w:name="_GoBack"/>
+            <w:bookmarkEnd w:id="0"/>
+            <w:r>
+              <w:rPr>
+                <w:lang w:val="en-US"/>
+              </w:rPr>
+              <w:t xml:space="preserve">” </w:t>
             </w:r>
           </w:p>
           <w:p>
@@ -1665,6 +2749,95 @@
     </w:lvl>
   </w:abstractNum>
   <w:abstractNum w:abstractNumId="2">
+    <w:nsid w:val="14150D0E"/>
+    <w:multiLevelType w:val="hybridMultilevel"/>
+    <w:tmpl w:val="F2765DDC"/>
+    <w:lvl w:ilvl="0" w:tplc="0419000F">
+      <w:start w:val="1"/>
+      <w:numFmt w:val="decimal"/>
+      <w:lvlText w:val="%1."/>
+      <w:lvlJc w:val="left"/>
+      <w:pPr>
+        <w:ind w:left="720" w:hanging="360"/>
+      </w:pPr>
+      <w:rPr>
+        <w:rFonts w:hint="default"/>
+      </w:rPr>
+    </w:lvl>
+    <w:lvl w:ilvl="1" w:tplc="04190019" w:tentative="1">
+      <w:start w:val="1"/>
+      <w:numFmt w:val="lowerLetter"/>
+      <w:lvlText w:val="%2."/>
+      <w:lvlJc w:val="left"/>
+      <w:pPr>
+        <w:ind w:left="1440" w:hanging="360"/>
+      </w:pPr>
+    </w:lvl>
+    <w:lvl w:ilvl="2" w:tplc="0419001B" w:tentative="1">
+      <w:start w:val="1"/>
+      <w:numFmt w:val="lowerRoman"/>
+      <w:lvlText w:val="%3."/>
+      <w:lvlJc w:val="right"/>
+      <w:pPr>
+        <w:ind w:left="2160" w:hanging="180"/>
+      </w:pPr>
+    </w:lvl>
+    <w:lvl w:ilvl="3" w:tplc="0419000F" w:tentative="1">
+      <w:start w:val="1"/>
+      <w:numFmt w:val="decimal"/>
+      <w:lvlText w:val="%4."/>
+      <w:lvlJc w:val="left"/>
+      <w:pPr>
+        <w:ind w:left="2880" w:hanging="360"/>
+      </w:pPr>
+    </w:lvl>
+    <w:lvl w:ilvl="4" w:tplc="04190019" w:tentative="1">
+      <w:start w:val="1"/>
+      <w:numFmt w:val="lowerLetter"/>
+      <w:lvlText w:val="%5."/>
+      <w:lvlJc w:val="left"/>
+      <w:pPr>
+        <w:ind w:left="3600" w:hanging="360"/>
+      </w:pPr>
+    </w:lvl>
+    <w:lvl w:ilvl="5" w:tplc="0419001B" w:tentative="1">
+      <w:start w:val="1"/>
+      <w:numFmt w:val="lowerRoman"/>
+      <w:lvlText w:val="%6."/>
+      <w:lvlJc w:val="right"/>
+      <w:pPr>
+        <w:ind w:left="4320" w:hanging="180"/>
+      </w:pPr>
+    </w:lvl>
+    <w:lvl w:ilvl="6" w:tplc="0419000F" w:tentative="1">
+      <w:start w:val="1"/>
+      <w:numFmt w:val="decimal"/>
+      <w:lvlText w:val="%7."/>
+      <w:lvlJc w:val="left"/>
+      <w:pPr>
+        <w:ind w:left="5040" w:hanging="360"/>
+      </w:pPr>
+    </w:lvl>
+    <w:lvl w:ilvl="7" w:tplc="04190019" w:tentative="1">
+      <w:start w:val="1"/>
+      <w:numFmt w:val="lowerLetter"/>
+      <w:lvlText w:val="%8."/>
+      <w:lvlJc w:val="left"/>
+      <w:pPr>
+        <w:ind w:left="5760" w:hanging="360"/>
+      </w:pPr>
+    </w:lvl>
+    <w:lvl w:ilvl="8" w:tplc="0419001B" w:tentative="1">
+      <w:start w:val="1"/>
+      <w:numFmt w:val="lowerRoman"/>
+      <w:lvlText w:val="%9."/>
+      <w:lvlJc w:val="right"/>
+      <w:pPr>
+        <w:ind w:left="6480" w:hanging="180"/>
+      </w:pPr>
+    </w:lvl>
+  </w:abstractNum>
+  <w:abstractNum w:abstractNumId="3">
     <w:nsid w:val="167D61FE"/>
     <w:multiLevelType w:val="hybridMultilevel"/>
     <w:tmpl w:val="F2765DDC"/>
@@ -1753,7 +2926,185 @@
       </w:pPr>
     </w:lvl>
   </w:abstractNum>
-  <w:abstractNum w:abstractNumId="3">
+  <w:abstractNum w:abstractNumId="4">
+    <w:nsid w:val="19477BD7"/>
+    <w:multiLevelType w:val="hybridMultilevel"/>
+    <w:tmpl w:val="F2765DDC"/>
+    <w:lvl w:ilvl="0" w:tplc="0419000F">
+      <w:start w:val="1"/>
+      <w:numFmt w:val="decimal"/>
+      <w:lvlText w:val="%1."/>
+      <w:lvlJc w:val="left"/>
+      <w:pPr>
+        <w:ind w:left="720" w:hanging="360"/>
+      </w:pPr>
+      <w:rPr>
+        <w:rFonts w:hint="default"/>
+      </w:rPr>
+    </w:lvl>
+    <w:lvl w:ilvl="1" w:tplc="04190019" w:tentative="1">
+      <w:start w:val="1"/>
+      <w:numFmt w:val="lowerLetter"/>
+      <w:lvlText w:val="%2."/>
+      <w:lvlJc w:val="left"/>
+      <w:pPr>
+        <w:ind w:left="1440" w:hanging="360"/>
+      </w:pPr>
+    </w:lvl>
+    <w:lvl w:ilvl="2" w:tplc="0419001B" w:tentative="1">
+      <w:start w:val="1"/>
+      <w:numFmt w:val="lowerRoman"/>
+      <w:lvlText w:val="%3."/>
+      <w:lvlJc w:val="right"/>
+      <w:pPr>
+        <w:ind w:left="2160" w:hanging="180"/>
+      </w:pPr>
+    </w:lvl>
+    <w:lvl w:ilvl="3" w:tplc="0419000F" w:tentative="1">
+      <w:start w:val="1"/>
+      <w:numFmt w:val="decimal"/>
+      <w:lvlText w:val="%4."/>
+      <w:lvlJc w:val="left"/>
+      <w:pPr>
+        <w:ind w:left="2880" w:hanging="360"/>
+      </w:pPr>
+    </w:lvl>
+    <w:lvl w:ilvl="4" w:tplc="04190019" w:tentative="1">
+      <w:start w:val="1"/>
+      <w:numFmt w:val="lowerLetter"/>
+      <w:lvlText w:val="%5."/>
+      <w:lvlJc w:val="left"/>
+      <w:pPr>
+        <w:ind w:left="3600" w:hanging="360"/>
+      </w:pPr>
+    </w:lvl>
+    <w:lvl w:ilvl="5" w:tplc="0419001B" w:tentative="1">
+      <w:start w:val="1"/>
+      <w:numFmt w:val="lowerRoman"/>
+      <w:lvlText w:val="%6."/>
+      <w:lvlJc w:val="right"/>
+      <w:pPr>
+        <w:ind w:left="4320" w:hanging="180"/>
+      </w:pPr>
+    </w:lvl>
+    <w:lvl w:ilvl="6" w:tplc="0419000F" w:tentative="1">
+      <w:start w:val="1"/>
+      <w:numFmt w:val="decimal"/>
+      <w:lvlText w:val="%7."/>
+      <w:lvlJc w:val="left"/>
+      <w:pPr>
+        <w:ind w:left="5040" w:hanging="360"/>
+      </w:pPr>
+    </w:lvl>
+    <w:lvl w:ilvl="7" w:tplc="04190019" w:tentative="1">
+      <w:start w:val="1"/>
+      <w:numFmt w:val="lowerLetter"/>
+      <w:lvlText w:val="%8."/>
+      <w:lvlJc w:val="left"/>
+      <w:pPr>
+        <w:ind w:left="5760" w:hanging="360"/>
+      </w:pPr>
+    </w:lvl>
+    <w:lvl w:ilvl="8" w:tplc="0419001B" w:tentative="1">
+      <w:start w:val="1"/>
+      <w:numFmt w:val="lowerRoman"/>
+      <w:lvlText w:val="%9."/>
+      <w:lvlJc w:val="right"/>
+      <w:pPr>
+        <w:ind w:left="6480" w:hanging="180"/>
+      </w:pPr>
+    </w:lvl>
+  </w:abstractNum>
+  <w:abstractNum w:abstractNumId="5">
+    <w:nsid w:val="1A032103"/>
+    <w:multiLevelType w:val="hybridMultilevel"/>
+    <w:tmpl w:val="F2765DDC"/>
+    <w:lvl w:ilvl="0" w:tplc="0419000F">
+      <w:start w:val="1"/>
+      <w:numFmt w:val="decimal"/>
+      <w:lvlText w:val="%1."/>
+      <w:lvlJc w:val="left"/>
+      <w:pPr>
+        <w:ind w:left="720" w:hanging="360"/>
+      </w:pPr>
+      <w:rPr>
+        <w:rFonts w:hint="default"/>
+      </w:rPr>
+    </w:lvl>
+    <w:lvl w:ilvl="1" w:tplc="04190019" w:tentative="1">
+      <w:start w:val="1"/>
+      <w:numFmt w:val="lowerLetter"/>
+      <w:lvlText w:val="%2."/>
+      <w:lvlJc w:val="left"/>
+      <w:pPr>
+        <w:ind w:left="1440" w:hanging="360"/>
+      </w:pPr>
+    </w:lvl>
+    <w:lvl w:ilvl="2" w:tplc="0419001B" w:tentative="1">
+      <w:start w:val="1"/>
+      <w:numFmt w:val="lowerRoman"/>
+      <w:lvlText w:val="%3."/>
+      <w:lvlJc w:val="right"/>
+      <w:pPr>
+        <w:ind w:left="2160" w:hanging="180"/>
+      </w:pPr>
+    </w:lvl>
+    <w:lvl w:ilvl="3" w:tplc="0419000F" w:tentative="1">
+      <w:start w:val="1"/>
+      <w:numFmt w:val="decimal"/>
+      <w:lvlText w:val="%4."/>
+      <w:lvlJc w:val="left"/>
+      <w:pPr>
+        <w:ind w:left="2880" w:hanging="360"/>
+      </w:pPr>
+    </w:lvl>
+    <w:lvl w:ilvl="4" w:tplc="04190019" w:tentative="1">
+      <w:start w:val="1"/>
+      <w:numFmt w:val="lowerLetter"/>
+      <w:lvlText w:val="%5."/>
+      <w:lvlJc w:val="left"/>
+      <w:pPr>
+        <w:ind w:left="3600" w:hanging="360"/>
+      </w:pPr>
+    </w:lvl>
+    <w:lvl w:ilvl="5" w:tplc="0419001B" w:tentative="1">
+      <w:start w:val="1"/>
+      <w:numFmt w:val="lowerRoman"/>
+      <w:lvlText w:val="%6."/>
+      <w:lvlJc w:val="right"/>
+      <w:pPr>
+        <w:ind w:left="4320" w:hanging="180"/>
+      </w:pPr>
+    </w:lvl>
+    <w:lvl w:ilvl="6" w:tplc="0419000F" w:tentative="1">
+      <w:start w:val="1"/>
+      <w:numFmt w:val="decimal"/>
+      <w:lvlText w:val="%7."/>
+      <w:lvlJc w:val="left"/>
+      <w:pPr>
+        <w:ind w:left="5040" w:hanging="360"/>
+      </w:pPr>
+    </w:lvl>
+    <w:lvl w:ilvl="7" w:tplc="04190019" w:tentative="1">
+      <w:start w:val="1"/>
+      <w:numFmt w:val="lowerLetter"/>
+      <w:lvlText w:val="%8."/>
+      <w:lvlJc w:val="left"/>
+      <w:pPr>
+        <w:ind w:left="5760" w:hanging="360"/>
+      </w:pPr>
+    </w:lvl>
+    <w:lvl w:ilvl="8" w:tplc="0419001B" w:tentative="1">
+      <w:start w:val="1"/>
+      <w:numFmt w:val="lowerRoman"/>
+      <w:lvlText w:val="%9."/>
+      <w:lvlJc w:val="right"/>
+      <w:pPr>
+        <w:ind w:left="6480" w:hanging="180"/>
+      </w:pPr>
+    </w:lvl>
+  </w:abstractNum>
+  <w:abstractNum w:abstractNumId="6">
     <w:nsid w:val="1A1C485F"/>
     <w:multiLevelType w:val="hybridMultilevel"/>
     <w:tmpl w:val="F2765DDC"/>
@@ -1842,7 +3193,96 @@
       </w:pPr>
     </w:lvl>
   </w:abstractNum>
-  <w:abstractNum w:abstractNumId="4">
+  <w:abstractNum w:abstractNumId="7">
+    <w:nsid w:val="1A7413CD"/>
+    <w:multiLevelType w:val="hybridMultilevel"/>
+    <w:tmpl w:val="F2765DDC"/>
+    <w:lvl w:ilvl="0" w:tplc="0419000F">
+      <w:start w:val="1"/>
+      <w:numFmt w:val="decimal"/>
+      <w:lvlText w:val="%1."/>
+      <w:lvlJc w:val="left"/>
+      <w:pPr>
+        <w:ind w:left="720" w:hanging="360"/>
+      </w:pPr>
+      <w:rPr>
+        <w:rFonts w:hint="default"/>
+      </w:rPr>
+    </w:lvl>
+    <w:lvl w:ilvl="1" w:tplc="04190019" w:tentative="1">
+      <w:start w:val="1"/>
+      <w:numFmt w:val="lowerLetter"/>
+      <w:lvlText w:val="%2."/>
+      <w:lvlJc w:val="left"/>
+      <w:pPr>
+        <w:ind w:left="1440" w:hanging="360"/>
+      </w:pPr>
+    </w:lvl>
+    <w:lvl w:ilvl="2" w:tplc="0419001B" w:tentative="1">
+      <w:start w:val="1"/>
+      <w:numFmt w:val="lowerRoman"/>
+      <w:lvlText w:val="%3."/>
+      <w:lvlJc w:val="right"/>
+      <w:pPr>
+        <w:ind w:left="2160" w:hanging="180"/>
+      </w:pPr>
+    </w:lvl>
+    <w:lvl w:ilvl="3" w:tplc="0419000F" w:tentative="1">
+      <w:start w:val="1"/>
+      <w:numFmt w:val="decimal"/>
+      <w:lvlText w:val="%4."/>
+      <w:lvlJc w:val="left"/>
+      <w:pPr>
+        <w:ind w:left="2880" w:hanging="360"/>
+      </w:pPr>
+    </w:lvl>
+    <w:lvl w:ilvl="4" w:tplc="04190019" w:tentative="1">
+      <w:start w:val="1"/>
+      <w:numFmt w:val="lowerLetter"/>
+      <w:lvlText w:val="%5."/>
+      <w:lvlJc w:val="left"/>
+      <w:pPr>
+        <w:ind w:left="3600" w:hanging="360"/>
+      </w:pPr>
+    </w:lvl>
+    <w:lvl w:ilvl="5" w:tplc="0419001B" w:tentative="1">
+      <w:start w:val="1"/>
+      <w:numFmt w:val="lowerRoman"/>
+      <w:lvlText w:val="%6."/>
+      <w:lvlJc w:val="right"/>
+      <w:pPr>
+        <w:ind w:left="4320" w:hanging="180"/>
+      </w:pPr>
+    </w:lvl>
+    <w:lvl w:ilvl="6" w:tplc="0419000F" w:tentative="1">
+      <w:start w:val="1"/>
+      <w:numFmt w:val="decimal"/>
+      <w:lvlText w:val="%7."/>
+      <w:lvlJc w:val="left"/>
+      <w:pPr>
+        <w:ind w:left="5040" w:hanging="360"/>
+      </w:pPr>
+    </w:lvl>
+    <w:lvl w:ilvl="7" w:tplc="04190019" w:tentative="1">
+      <w:start w:val="1"/>
+      <w:numFmt w:val="lowerLetter"/>
+      <w:lvlText w:val="%8."/>
+      <w:lvlJc w:val="left"/>
+      <w:pPr>
+        <w:ind w:left="5760" w:hanging="360"/>
+      </w:pPr>
+    </w:lvl>
+    <w:lvl w:ilvl="8" w:tplc="0419001B" w:tentative="1">
+      <w:start w:val="1"/>
+      <w:numFmt w:val="lowerRoman"/>
+      <w:lvlText w:val="%9."/>
+      <w:lvlJc w:val="right"/>
+      <w:pPr>
+        <w:ind w:left="6480" w:hanging="180"/>
+      </w:pPr>
+    </w:lvl>
+  </w:abstractNum>
+  <w:abstractNum w:abstractNumId="8">
     <w:nsid w:val="233555A4"/>
     <w:multiLevelType w:val="hybridMultilevel"/>
     <w:tmpl w:val="F2765DDC"/>
@@ -1931,7 +3371,7 @@
       </w:pPr>
     </w:lvl>
   </w:abstractNum>
-  <w:abstractNum w:abstractNumId="5">
+  <w:abstractNum w:abstractNumId="9">
     <w:nsid w:val="38E144A1"/>
     <w:multiLevelType w:val="hybridMultilevel"/>
     <w:tmpl w:val="F2765DDC"/>
@@ -2020,7 +3460,7 @@
       </w:pPr>
     </w:lvl>
   </w:abstractNum>
-  <w:abstractNum w:abstractNumId="6">
+  <w:abstractNum w:abstractNumId="10">
     <w:nsid w:val="595E2109"/>
     <w:multiLevelType w:val="hybridMultilevel"/>
     <w:tmpl w:val="F2765DDC"/>
@@ -2109,7 +3549,185 @@
       </w:pPr>
     </w:lvl>
   </w:abstractNum>
-  <w:abstractNum w:abstractNumId="7">
+  <w:abstractNum w:abstractNumId="11">
+    <w:nsid w:val="5AF52F97"/>
+    <w:multiLevelType w:val="hybridMultilevel"/>
+    <w:tmpl w:val="F2765DDC"/>
+    <w:lvl w:ilvl="0" w:tplc="0419000F">
+      <w:start w:val="1"/>
+      <w:numFmt w:val="decimal"/>
+      <w:lvlText w:val="%1."/>
+      <w:lvlJc w:val="left"/>
+      <w:pPr>
+        <w:ind w:left="720" w:hanging="360"/>
+      </w:pPr>
+      <w:rPr>
+        <w:rFonts w:hint="default"/>
+      </w:rPr>
+    </w:lvl>
+    <w:lvl w:ilvl="1" w:tplc="04190019" w:tentative="1">
+      <w:start w:val="1"/>
+      <w:numFmt w:val="lowerLetter"/>
+      <w:lvlText w:val="%2."/>
+      <w:lvlJc w:val="left"/>
+      <w:pPr>
+        <w:ind w:left="1440" w:hanging="360"/>
+      </w:pPr>
+    </w:lvl>
+    <w:lvl w:ilvl="2" w:tplc="0419001B" w:tentative="1">
+      <w:start w:val="1"/>
+      <w:numFmt w:val="lowerRoman"/>
+      <w:lvlText w:val="%3."/>
+      <w:lvlJc w:val="right"/>
+      <w:pPr>
+        <w:ind w:left="2160" w:hanging="180"/>
+      </w:pPr>
+    </w:lvl>
+    <w:lvl w:ilvl="3" w:tplc="0419000F" w:tentative="1">
+      <w:start w:val="1"/>
+      <w:numFmt w:val="decimal"/>
+      <w:lvlText w:val="%4."/>
+      <w:lvlJc w:val="left"/>
+      <w:pPr>
+        <w:ind w:left="2880" w:hanging="360"/>
+      </w:pPr>
+    </w:lvl>
+    <w:lvl w:ilvl="4" w:tplc="04190019" w:tentative="1">
+      <w:start w:val="1"/>
+      <w:numFmt w:val="lowerLetter"/>
+      <w:lvlText w:val="%5."/>
+      <w:lvlJc w:val="left"/>
+      <w:pPr>
+        <w:ind w:left="3600" w:hanging="360"/>
+      </w:pPr>
+    </w:lvl>
+    <w:lvl w:ilvl="5" w:tplc="0419001B" w:tentative="1">
+      <w:start w:val="1"/>
+      <w:numFmt w:val="lowerRoman"/>
+      <w:lvlText w:val="%6."/>
+      <w:lvlJc w:val="right"/>
+      <w:pPr>
+        <w:ind w:left="4320" w:hanging="180"/>
+      </w:pPr>
+    </w:lvl>
+    <w:lvl w:ilvl="6" w:tplc="0419000F" w:tentative="1">
+      <w:start w:val="1"/>
+      <w:numFmt w:val="decimal"/>
+      <w:lvlText w:val="%7."/>
+      <w:lvlJc w:val="left"/>
+      <w:pPr>
+        <w:ind w:left="5040" w:hanging="360"/>
+      </w:pPr>
+    </w:lvl>
+    <w:lvl w:ilvl="7" w:tplc="04190019" w:tentative="1">
+      <w:start w:val="1"/>
+      <w:numFmt w:val="lowerLetter"/>
+      <w:lvlText w:val="%8."/>
+      <w:lvlJc w:val="left"/>
+      <w:pPr>
+        <w:ind w:left="5760" w:hanging="360"/>
+      </w:pPr>
+    </w:lvl>
+    <w:lvl w:ilvl="8" w:tplc="0419001B" w:tentative="1">
+      <w:start w:val="1"/>
+      <w:numFmt w:val="lowerRoman"/>
+      <w:lvlText w:val="%9."/>
+      <w:lvlJc w:val="right"/>
+      <w:pPr>
+        <w:ind w:left="6480" w:hanging="180"/>
+      </w:pPr>
+    </w:lvl>
+  </w:abstractNum>
+  <w:abstractNum w:abstractNumId="12">
+    <w:nsid w:val="5B5B7D49"/>
+    <w:multiLevelType w:val="hybridMultilevel"/>
+    <w:tmpl w:val="F2765DDC"/>
+    <w:lvl w:ilvl="0" w:tplc="0419000F">
+      <w:start w:val="1"/>
+      <w:numFmt w:val="decimal"/>
+      <w:lvlText w:val="%1."/>
+      <w:lvlJc w:val="left"/>
+      <w:pPr>
+        <w:ind w:left="720" w:hanging="360"/>
+      </w:pPr>
+      <w:rPr>
+        <w:rFonts w:hint="default"/>
+      </w:rPr>
+    </w:lvl>
+    <w:lvl w:ilvl="1" w:tplc="04190019" w:tentative="1">
+      <w:start w:val="1"/>
+      <w:numFmt w:val="lowerLetter"/>
+      <w:lvlText w:val="%2."/>
+      <w:lvlJc w:val="left"/>
+      <w:pPr>
+        <w:ind w:left="1440" w:hanging="360"/>
+      </w:pPr>
+    </w:lvl>
+    <w:lvl w:ilvl="2" w:tplc="0419001B" w:tentative="1">
+      <w:start w:val="1"/>
+      <w:numFmt w:val="lowerRoman"/>
+      <w:lvlText w:val="%3."/>
+      <w:lvlJc w:val="right"/>
+      <w:pPr>
+        <w:ind w:left="2160" w:hanging="180"/>
+      </w:pPr>
+    </w:lvl>
+    <w:lvl w:ilvl="3" w:tplc="0419000F" w:tentative="1">
+      <w:start w:val="1"/>
+      <w:numFmt w:val="decimal"/>
+      <w:lvlText w:val="%4."/>
+      <w:lvlJc w:val="left"/>
+      <w:pPr>
+        <w:ind w:left="2880" w:hanging="360"/>
+      </w:pPr>
+    </w:lvl>
+    <w:lvl w:ilvl="4" w:tplc="04190019" w:tentative="1">
+      <w:start w:val="1"/>
+      <w:numFmt w:val="lowerLetter"/>
+      <w:lvlText w:val="%5."/>
+      <w:lvlJc w:val="left"/>
+      <w:pPr>
+        <w:ind w:left="3600" w:hanging="360"/>
+      </w:pPr>
+    </w:lvl>
+    <w:lvl w:ilvl="5" w:tplc="0419001B" w:tentative="1">
+      <w:start w:val="1"/>
+      <w:numFmt w:val="lowerRoman"/>
+      <w:lvlText w:val="%6."/>
+      <w:lvlJc w:val="right"/>
+      <w:pPr>
+        <w:ind w:left="4320" w:hanging="180"/>
+      </w:pPr>
+    </w:lvl>
+    <w:lvl w:ilvl="6" w:tplc="0419000F" w:tentative="1">
+      <w:start w:val="1"/>
+      <w:numFmt w:val="decimal"/>
+      <w:lvlText w:val="%7."/>
+      <w:lvlJc w:val="left"/>
+      <w:pPr>
+        <w:ind w:left="5040" w:hanging="360"/>
+      </w:pPr>
+    </w:lvl>
+    <w:lvl w:ilvl="7" w:tplc="04190019" w:tentative="1">
+      <w:start w:val="1"/>
+      <w:numFmt w:val="lowerLetter"/>
+      <w:lvlText w:val="%8."/>
+      <w:lvlJc w:val="left"/>
+      <w:pPr>
+        <w:ind w:left="5760" w:hanging="360"/>
+      </w:pPr>
+    </w:lvl>
+    <w:lvl w:ilvl="8" w:tplc="0419001B" w:tentative="1">
+      <w:start w:val="1"/>
+      <w:numFmt w:val="lowerRoman"/>
+      <w:lvlText w:val="%9."/>
+      <w:lvlJc w:val="right"/>
+      <w:pPr>
+        <w:ind w:left="6480" w:hanging="180"/>
+      </w:pPr>
+    </w:lvl>
+  </w:abstractNum>
+  <w:abstractNum w:abstractNumId="13">
     <w:nsid w:val="783A09BF"/>
     <w:multiLevelType w:val="hybridMultilevel"/>
     <w:tmpl w:val="F2765DDC"/>
@@ -2202,25 +3820,43 @@
     <w:abstractNumId w:val="1"/>
   </w:num>
   <w:num w:numId="2">
-    <w:abstractNumId w:val="7"/>
+    <w:abstractNumId w:val="13"/>
   </w:num>
   <w:num w:numId="3">
-    <w:abstractNumId w:val="6"/>
+    <w:abstractNumId w:val="10"/>
   </w:num>
   <w:num w:numId="4">
-    <w:abstractNumId w:val="2"/>
+    <w:abstractNumId w:val="3"/>
   </w:num>
   <w:num w:numId="5">
     <w:abstractNumId w:val="0"/>
   </w:num>
   <w:num w:numId="6">
+    <w:abstractNumId w:val="9"/>
+  </w:num>
+  <w:num w:numId="7">
+    <w:abstractNumId w:val="6"/>
+  </w:num>
+  <w:num w:numId="8">
+    <w:abstractNumId w:val="8"/>
+  </w:num>
+  <w:num w:numId="9">
     <w:abstractNumId w:val="5"/>
   </w:num>
-  <w:num w:numId="7">
-    <w:abstractNumId w:val="3"/>
+  <w:num w:numId="10">
+    <w:abstractNumId w:val="4"/>
   </w:num>
-  <w:num w:numId="8">
-    <w:abstractNumId w:val="4"/>
+  <w:num w:numId="11">
+    <w:abstractNumId w:val="12"/>
+  </w:num>
+  <w:num w:numId="12">
+    <w:abstractNumId w:val="7"/>
+  </w:num>
+  <w:num w:numId="13">
+    <w:abstractNumId w:val="2"/>
+  </w:num>
+  <w:num w:numId="14">
+    <w:abstractNumId w:val="11"/>
   </w:num>
 </w:numbering>
 </file>
@@ -2938,4 +4574,16 @@
     </a:ext>
   </a:extLst>
 </a:theme>
+</file>
+
+<file path=customXml/item1.xml><?xml version="1.0" encoding="utf-8"?>
+<b:Sources xmlns:b="http://schemas.openxmlformats.org/officeDocument/2006/bibliography" xmlns="http://schemas.openxmlformats.org/officeDocument/2006/bibliography" SelectedStyle="\APASixthEditionOfficeOnline.xsl" StyleName="APA" Version="6"/>
+</file>
+
+<file path=customXml/itemProps1.xml><?xml version="1.0" encoding="utf-8"?>
+<ds:datastoreItem xmlns:ds="http://schemas.openxmlformats.org/officeDocument/2006/customXml" ds:itemID="{954275C4-9FC7-4619-88B3-1D5385E12795}">
+  <ds:schemaRefs>
+    <ds:schemaRef ds:uri="http://schemas.openxmlformats.org/officeDocument/2006/bibliography"/>
+  </ds:schemaRefs>
+</ds:datastoreItem>
 </file>
</xml_diff>

<commit_message>
COMMIT WAS ADDED AFTER DEADLINE. Priority for test-cases was added
</commit_message>
<xml_diff>
--- a/DEV-7/TestsCases.docx
+++ b/DEV-7/TestsCases.docx
@@ -10,13 +10,13 @@
         <w:tblLook w:val="04A0" w:firstRow="1" w:lastRow="0" w:firstColumn="1" w:lastColumn="0" w:noHBand="0" w:noVBand="1"/>
       </w:tblPr>
       <w:tblGrid>
-        <w:gridCol w:w="562"/>
-        <w:gridCol w:w="897"/>
-        <w:gridCol w:w="2364"/>
+        <w:gridCol w:w="561"/>
+        <w:gridCol w:w="971"/>
+        <w:gridCol w:w="2363"/>
         <w:gridCol w:w="938"/>
-        <w:gridCol w:w="2038"/>
-        <w:gridCol w:w="5724"/>
-        <w:gridCol w:w="2693"/>
+        <w:gridCol w:w="2023"/>
+        <w:gridCol w:w="5688"/>
+        <w:gridCol w:w="2672"/>
       </w:tblGrid>
       <w:tr>
         <w:tc>
@@ -135,7 +135,7 @@
                 <w:b/>
                 <w:lang w:val="en-US"/>
               </w:rPr>
-              <w:t>STR</w:t>
+              <w:t>Steps</w:t>
             </w:r>
           </w:p>
         </w:tc>
@@ -183,7 +183,19 @@
           <w:tcPr>
             <w:tcW w:w="897" w:type="dxa"/>
           </w:tcPr>
-          <w:p/>
+          <w:p>
+            <w:pPr>
+              <w:rPr>
+                <w:lang w:val="en-US"/>
+              </w:rPr>
+            </w:pPr>
+            <w:r>
+              <w:rPr>
+                <w:lang w:val="en-US"/>
+              </w:rPr>
+              <w:t>High</w:t>
+            </w:r>
+          </w:p>
         </w:tc>
         <w:tc>
           <w:tcPr>
@@ -415,7 +427,19 @@
           <w:tcPr>
             <w:tcW w:w="897" w:type="dxa"/>
           </w:tcPr>
-          <w:p/>
+          <w:p>
+            <w:pPr>
+              <w:rPr>
+                <w:lang w:val="en-US"/>
+              </w:rPr>
+            </w:pPr>
+            <w:r>
+              <w:rPr>
+                <w:lang w:val="en-US"/>
+              </w:rPr>
+              <w:t>High</w:t>
+            </w:r>
+          </w:p>
         </w:tc>
         <w:tc>
           <w:tcPr>
@@ -653,7 +677,19 @@
           <w:tcPr>
             <w:tcW w:w="897" w:type="dxa"/>
           </w:tcPr>
-          <w:p/>
+          <w:p>
+            <w:pPr>
+              <w:rPr>
+                <w:lang w:val="en-US"/>
+              </w:rPr>
+            </w:pPr>
+            <w:r>
+              <w:rPr>
+                <w:lang w:val="en-US"/>
+              </w:rPr>
+              <w:t>High</w:t>
+            </w:r>
+          </w:p>
         </w:tc>
         <w:tc>
           <w:tcPr>
@@ -897,7 +933,19 @@
           <w:tcPr>
             <w:tcW w:w="897" w:type="dxa"/>
           </w:tcPr>
-          <w:p/>
+          <w:p>
+            <w:pPr>
+              <w:rPr>
+                <w:lang w:val="en-US"/>
+              </w:rPr>
+            </w:pPr>
+            <w:r>
+              <w:rPr>
+                <w:lang w:val="en-US"/>
+              </w:rPr>
+              <w:t>Medium</w:t>
+            </w:r>
+          </w:p>
         </w:tc>
         <w:tc>
           <w:tcPr>
@@ -1085,7 +1133,19 @@
           <w:tcPr>
             <w:tcW w:w="897" w:type="dxa"/>
           </w:tcPr>
-          <w:p/>
+          <w:p>
+            <w:pPr>
+              <w:rPr>
+                <w:lang w:val="en-US"/>
+              </w:rPr>
+            </w:pPr>
+            <w:r>
+              <w:rPr>
+                <w:lang w:val="en-US"/>
+              </w:rPr>
+              <w:t>Medium</w:t>
+            </w:r>
+          </w:p>
         </w:tc>
         <w:tc>
           <w:tcPr>
@@ -1316,7 +1376,19 @@
           <w:tcPr>
             <w:tcW w:w="897" w:type="dxa"/>
           </w:tcPr>
-          <w:p/>
+          <w:p>
+            <w:pPr>
+              <w:rPr>
+                <w:lang w:val="en-US"/>
+              </w:rPr>
+            </w:pPr>
+            <w:r>
+              <w:rPr>
+                <w:lang w:val="en-US"/>
+              </w:rPr>
+              <w:t>Medium</w:t>
+            </w:r>
+          </w:p>
         </w:tc>
         <w:tc>
           <w:tcPr>
@@ -1510,7 +1582,19 @@
           <w:tcPr>
             <w:tcW w:w="897" w:type="dxa"/>
           </w:tcPr>
-          <w:p/>
+          <w:p>
+            <w:pPr>
+              <w:rPr>
+                <w:lang w:val="en-US"/>
+              </w:rPr>
+            </w:pPr>
+            <w:r>
+              <w:rPr>
+                <w:lang w:val="en-US"/>
+              </w:rPr>
+              <w:t>High</w:t>
+            </w:r>
+          </w:p>
         </w:tc>
         <w:tc>
           <w:tcPr>
@@ -1709,7 +1793,19 @@
           <w:tcPr>
             <w:tcW w:w="897" w:type="dxa"/>
           </w:tcPr>
-          <w:p/>
+          <w:p>
+            <w:pPr>
+              <w:rPr>
+                <w:lang w:val="en-US"/>
+              </w:rPr>
+            </w:pPr>
+            <w:r>
+              <w:rPr>
+                <w:lang w:val="en-US"/>
+              </w:rPr>
+              <w:t>Medium</w:t>
+            </w:r>
+          </w:p>
         </w:tc>
         <w:tc>
           <w:tcPr>
@@ -1920,7 +2016,19 @@
           <w:tcPr>
             <w:tcW w:w="897" w:type="dxa"/>
           </w:tcPr>
-          <w:p/>
+          <w:p>
+            <w:pPr>
+              <w:rPr>
+                <w:lang w:val="en-US"/>
+              </w:rPr>
+            </w:pPr>
+            <w:r>
+              <w:rPr>
+                <w:lang w:val="en-US"/>
+              </w:rPr>
+              <w:t>High</w:t>
+            </w:r>
+          </w:p>
         </w:tc>
         <w:tc>
           <w:tcPr>
@@ -2119,7 +2227,19 @@
           <w:tcPr>
             <w:tcW w:w="897" w:type="dxa"/>
           </w:tcPr>
-          <w:p/>
+          <w:p>
+            <w:pPr>
+              <w:rPr>
+                <w:lang w:val="en-US"/>
+              </w:rPr>
+            </w:pPr>
+            <w:r>
+              <w:rPr>
+                <w:lang w:val="en-US"/>
+              </w:rPr>
+              <w:t>High</w:t>
+            </w:r>
+          </w:p>
         </w:tc>
         <w:tc>
           <w:tcPr>
@@ -2318,7 +2438,21 @@
           <w:tcPr>
             <w:tcW w:w="897" w:type="dxa"/>
           </w:tcPr>
-          <w:p/>
+          <w:p>
+            <w:pPr>
+              <w:rPr>
+                <w:lang w:val="en-US"/>
+              </w:rPr>
+            </w:pPr>
+            <w:r>
+              <w:rPr>
+                <w:lang w:val="en-US"/>
+              </w:rPr>
+              <w:t>Medium</w:t>
+            </w:r>
+            <w:bookmarkStart w:id="0" w:name="_GoBack"/>
+            <w:bookmarkEnd w:id="0"/>
+          </w:p>
         </w:tc>
         <w:tc>
           <w:tcPr>
@@ -2532,8 +2666,6 @@
               </w:rPr>
               <w:t>Versatile</w:t>
             </w:r>
-            <w:bookmarkStart w:id="0" w:name="_GoBack"/>
-            <w:bookmarkEnd w:id="0"/>
             <w:r>
               <w:rPr>
                 <w:lang w:val="en-US"/>
@@ -4581,7 +4713,7 @@
 </file>
 
 <file path=customXml/itemProps1.xml><?xml version="1.0" encoding="utf-8"?>
-<ds:datastoreItem xmlns:ds="http://schemas.openxmlformats.org/officeDocument/2006/customXml" ds:itemID="{954275C4-9FC7-4619-88B3-1D5385E12795}">
+<ds:datastoreItem xmlns:ds="http://schemas.openxmlformats.org/officeDocument/2006/customXml" ds:itemID="{C261F480-7149-445C-B199-755278303707}">
   <ds:schemaRefs>
     <ds:schemaRef ds:uri="http://schemas.openxmlformats.org/officeDocument/2006/bibliography"/>
   </ds:schemaRefs>

</xml_diff>